<commit_message>
jk, real last one
</commit_message>
<xml_diff>
--- a/PostMortem.docx
+++ b/PostMortem.docx
@@ -31,11 +31,7 @@
       </w:r>
       <w:r>
         <w:rPr/>
-        <w:t>,</w:t>
-      </w:r>
-      <w:r>
-        <w:rPr/>
-        <w:t xml:space="preserve"> to allow the points to move with each other and not fly apart. The rigidbody’s use second order euler integration to apply both force and impulse (impulse coming from collisions). To detect collision between the point masses of the mass-spring system and the floor beneath the model I used SAT by calculating the distance between the point and the plane and resolving if the dot product was less than zero. The collision resolution was done by calculating impulse from the velocities of the objects and the collision normal: </w:t>
+        <w:t xml:space="preserve">, to allow the points to move with each other and not fly apart. The rigidbody’s use second order euler integration to apply both force and impulse (impulse coming from collisions). To detect collision between the point masses of the mass-spring system and the floor beneath the model I used SAT by calculating the distance between the point and the plane and resolving if the dot product was less than zero. The collision resolution was done by calculating impulse from the velocities of the objects and the collision normal: </w:t>
       </w:r>
       <w:r>
         <w:rPr>
@@ -46,11 +42,7 @@
       </w:r>
       <w:r>
         <w:rPr/>
-        <w:t xml:space="preserve">ince the floor is static the equation has been greatly simplified for convenience. </w:t>
-      </w:r>
-      <w:r>
-        <w:rPr/>
-        <w:t>The softbody mesh’s vertices are matched to the spring-systems points in the vertex shader to gain small benefits from the parallelism.</w:t>
+        <w:t>ince the floor is static the equation has been greatly simplified for convenience. The softbody mesh’s vertices are matched to the spring-systems points in the vertex shader to gain small benefits from the parallelism.</w:t>
       </w:r>
     </w:p>
     <w:p>
@@ -158,23 +150,11 @@
       </w:pPr>
       <w:r>
         <w:rPr/>
-        <w:t xml:space="preserve">I ‘m not able to draw the floor, it’s collision is there and can be observed but the mesh itself isn’t being drawn. </w:t>
-      </w:r>
-      <w:r>
-        <w:rPr/>
-        <w:t>T</w:t>
-      </w:r>
-      <w:r>
-        <w:rPr/>
-        <w:t xml:space="preserve">his is again due to </w:t>
-      </w:r>
-      <w:r>
-        <w:rPr/>
-        <w:t>using an</w:t>
-      </w:r>
-      <w:r>
-        <w:rPr/>
-        <w:t xml:space="preserve"> unfamiliar graphics library.</w:t>
+        <w:t xml:space="preserve">I ‘m not able to draw the floor, it’s collision is there and can be observed but the mesh itself isn’t being drawn. This is again due to using an unfamiliar graphics library. </w:t>
+      </w:r>
+      <w:r>
+        <w:rPr/>
+        <w:t>To see the collision the mouse down while holding the left mouse button (this applies a downward force to softbody)</w:t>
       </w:r>
     </w:p>
     <w:p>
@@ -321,37 +301,12 @@
       </w:pPr>
       <w:r>
         <w:rPr>
-          <w:rFonts w:ascii="Liberation Serif" w:hAnsi="Liberation Serif"/>
           <w:sz w:val="24"/>
           <w:szCs w:val="24"/>
         </w:rPr>
         <w:tab/>
         <w:tab/>
-        <w:t>3D Soft Body Simulation Using Mass-</w:t>
-      </w:r>
-      <w:r>
-        <w:rPr>
-          <w:rFonts w:ascii="Liberation Serif" w:hAnsi="Liberation Serif"/>
-          <w:sz w:val="24"/>
-          <w:szCs w:val="24"/>
-        </w:rPr>
-        <w:t>s</w:t>
-      </w:r>
-      <w:r>
-        <w:rPr>
-          <w:rFonts w:ascii="Liberation Serif" w:hAnsi="Liberation Serif"/>
-          <w:sz w:val="24"/>
-          <w:szCs w:val="24"/>
-        </w:rPr>
-        <w:t>pring System with Internal Pressure Force and Simplified Implicit Integratio</w:t>
-      </w:r>
-      <w:r>
-        <w:rPr>
-          <w:rFonts w:ascii="Liberation Serif" w:hAnsi="Liberation Serif"/>
-          <w:sz w:val="24"/>
-          <w:szCs w:val="24"/>
-        </w:rPr>
-        <w:t>n (on mycourses with the weird name in the mass-springs folder)</w:t>
+        <w:t>3D Soft Body Simulation Using Mass-spring System with Internal Pressure Force and Simplified Implicit Integration (on mycourses with the weird name in the mass-springs folder)</w:t>
       </w:r>
     </w:p>
     <w:p>
@@ -393,16 +348,6 @@
       </w:pPr>
       <w:r>
         <w:rPr/>
-      </w:r>
-    </w:p>
-    <w:p>
-      <w:pPr>
-        <w:pStyle w:val="Normal"/>
-        <w:rPr/>
-      </w:pPr>
-      <w:r>
-        <w:rPr/>
-        <w:tab/>
       </w:r>
     </w:p>
     <w:p>
@@ -422,6 +367,7 @@
       <w:pgNumType w:fmt="decimal"/>
       <w:formProt w:val="false"/>
       <w:textDirection w:val="lrTb"/>
+      <w:docGrid w:type="default" w:linePitch="100" w:charSpace="0"/>
     </w:sectPr>
   </w:body>
 </w:document>
@@ -434,12 +380,12 @@
       <w:start w:val="1"/>
       <w:numFmt w:val="bullet"/>
       <w:lvlText w:val=""/>
-      <w:lvlJc w:val="start"/>
+      <w:lvlJc w:val="left"/>
       <w:pPr>
         <w:tabs>
           <w:tab w:val="num" w:pos="720"/>
         </w:tabs>
-        <w:ind w:start="720" w:hanging="360"/>
+        <w:ind w:left="720" w:hanging="360"/>
       </w:pPr>
       <w:rPr>
         <w:rFonts w:ascii="Symbol" w:hAnsi="Symbol" w:cs="Symbol" w:hint="default"/>
@@ -450,12 +396,12 @@
       <w:start w:val="1"/>
       <w:numFmt w:val="bullet"/>
       <w:lvlText w:val="◦"/>
-      <w:lvlJc w:val="start"/>
+      <w:lvlJc w:val="left"/>
       <w:pPr>
         <w:tabs>
           <w:tab w:val="num" w:pos="1080"/>
         </w:tabs>
-        <w:ind w:start="1080" w:hanging="360"/>
+        <w:ind w:left="1080" w:hanging="360"/>
       </w:pPr>
       <w:rPr>
         <w:rFonts w:ascii="OpenSymbol" w:hAnsi="OpenSymbol" w:cs="OpenSymbol" w:hint="default"/>
@@ -466,12 +412,12 @@
       <w:start w:val="1"/>
       <w:numFmt w:val="bullet"/>
       <w:lvlText w:val="▪"/>
-      <w:lvlJc w:val="start"/>
+      <w:lvlJc w:val="left"/>
       <w:pPr>
         <w:tabs>
           <w:tab w:val="num" w:pos="1440"/>
         </w:tabs>
-        <w:ind w:start="1440" w:hanging="360"/>
+        <w:ind w:left="1440" w:hanging="360"/>
       </w:pPr>
       <w:rPr>
         <w:rFonts w:ascii="OpenSymbol" w:hAnsi="OpenSymbol" w:cs="OpenSymbol" w:hint="default"/>
@@ -482,12 +428,12 @@
       <w:start w:val="1"/>
       <w:numFmt w:val="bullet"/>
       <w:lvlText w:val=""/>
-      <w:lvlJc w:val="start"/>
+      <w:lvlJc w:val="left"/>
       <w:pPr>
         <w:tabs>
           <w:tab w:val="num" w:pos="1800"/>
         </w:tabs>
-        <w:ind w:start="1800" w:hanging="360"/>
+        <w:ind w:left="1800" w:hanging="360"/>
       </w:pPr>
       <w:rPr>
         <w:rFonts w:ascii="Symbol" w:hAnsi="Symbol" w:cs="Symbol" w:hint="default"/>
@@ -498,12 +444,12 @@
       <w:start w:val="1"/>
       <w:numFmt w:val="bullet"/>
       <w:lvlText w:val="◦"/>
-      <w:lvlJc w:val="start"/>
+      <w:lvlJc w:val="left"/>
       <w:pPr>
         <w:tabs>
           <w:tab w:val="num" w:pos="2160"/>
         </w:tabs>
-        <w:ind w:start="2160" w:hanging="360"/>
+        <w:ind w:left="2160" w:hanging="360"/>
       </w:pPr>
       <w:rPr>
         <w:rFonts w:ascii="OpenSymbol" w:hAnsi="OpenSymbol" w:cs="OpenSymbol" w:hint="default"/>
@@ -514,12 +460,12 @@
       <w:start w:val="1"/>
       <w:numFmt w:val="bullet"/>
       <w:lvlText w:val="▪"/>
-      <w:lvlJc w:val="start"/>
+      <w:lvlJc w:val="left"/>
       <w:pPr>
         <w:tabs>
           <w:tab w:val="num" w:pos="2520"/>
         </w:tabs>
-        <w:ind w:start="2520" w:hanging="360"/>
+        <w:ind w:left="2520" w:hanging="360"/>
       </w:pPr>
       <w:rPr>
         <w:rFonts w:ascii="OpenSymbol" w:hAnsi="OpenSymbol" w:cs="OpenSymbol" w:hint="default"/>
@@ -530,12 +476,12 @@
       <w:start w:val="1"/>
       <w:numFmt w:val="bullet"/>
       <w:lvlText w:val=""/>
-      <w:lvlJc w:val="start"/>
+      <w:lvlJc w:val="left"/>
       <w:pPr>
         <w:tabs>
           <w:tab w:val="num" w:pos="2880"/>
         </w:tabs>
-        <w:ind w:start="2880" w:hanging="360"/>
+        <w:ind w:left="2880" w:hanging="360"/>
       </w:pPr>
       <w:rPr>
         <w:rFonts w:ascii="Symbol" w:hAnsi="Symbol" w:cs="Symbol" w:hint="default"/>
@@ -546,12 +492,12 @@
       <w:start w:val="1"/>
       <w:numFmt w:val="bullet"/>
       <w:lvlText w:val="◦"/>
-      <w:lvlJc w:val="start"/>
+      <w:lvlJc w:val="left"/>
       <w:pPr>
         <w:tabs>
           <w:tab w:val="num" w:pos="3240"/>
         </w:tabs>
-        <w:ind w:start="3240" w:hanging="360"/>
+        <w:ind w:left="3240" w:hanging="360"/>
       </w:pPr>
       <w:rPr>
         <w:rFonts w:ascii="OpenSymbol" w:hAnsi="OpenSymbol" w:cs="OpenSymbol" w:hint="default"/>
@@ -562,12 +508,12 @@
       <w:start w:val="1"/>
       <w:numFmt w:val="bullet"/>
       <w:lvlText w:val="▪"/>
-      <w:lvlJc w:val="start"/>
+      <w:lvlJc w:val="left"/>
       <w:pPr>
         <w:tabs>
           <w:tab w:val="num" w:pos="3600"/>
         </w:tabs>
-        <w:ind w:start="3600" w:hanging="360"/>
+        <w:ind w:left="3600" w:hanging="360"/>
       </w:pPr>
       <w:rPr>
         <w:rFonts w:ascii="OpenSymbol" w:hAnsi="OpenSymbol" w:cs="OpenSymbol" w:hint="default"/>
@@ -580,12 +526,12 @@
       <w:start w:val="1"/>
       <w:numFmt w:val="bullet"/>
       <w:lvlText w:val=""/>
-      <w:lvlJc w:val="start"/>
+      <w:lvlJc w:val="left"/>
       <w:pPr>
         <w:tabs>
           <w:tab w:val="num" w:pos="720"/>
         </w:tabs>
-        <w:ind w:start="720" w:hanging="360"/>
+        <w:ind w:left="720" w:hanging="360"/>
       </w:pPr>
       <w:rPr>
         <w:rFonts w:ascii="Symbol" w:hAnsi="Symbol" w:cs="Symbol" w:hint="default"/>
@@ -596,12 +542,12 @@
       <w:start w:val="1"/>
       <w:numFmt w:val="bullet"/>
       <w:lvlText w:val="◦"/>
-      <w:lvlJc w:val="start"/>
+      <w:lvlJc w:val="left"/>
       <w:pPr>
         <w:tabs>
           <w:tab w:val="num" w:pos="1080"/>
         </w:tabs>
-        <w:ind w:start="1080" w:hanging="360"/>
+        <w:ind w:left="1080" w:hanging="360"/>
       </w:pPr>
       <w:rPr>
         <w:rFonts w:ascii="OpenSymbol" w:hAnsi="OpenSymbol" w:cs="OpenSymbol" w:hint="default"/>
@@ -612,12 +558,12 @@
       <w:start w:val="1"/>
       <w:numFmt w:val="bullet"/>
       <w:lvlText w:val="▪"/>
-      <w:lvlJc w:val="start"/>
+      <w:lvlJc w:val="left"/>
       <w:pPr>
         <w:tabs>
           <w:tab w:val="num" w:pos="1440"/>
         </w:tabs>
-        <w:ind w:start="1440" w:hanging="360"/>
+        <w:ind w:left="1440" w:hanging="360"/>
       </w:pPr>
       <w:rPr>
         <w:rFonts w:ascii="OpenSymbol" w:hAnsi="OpenSymbol" w:cs="OpenSymbol" w:hint="default"/>
@@ -628,12 +574,12 @@
       <w:start w:val="1"/>
       <w:numFmt w:val="bullet"/>
       <w:lvlText w:val=""/>
-      <w:lvlJc w:val="start"/>
+      <w:lvlJc w:val="left"/>
       <w:pPr>
         <w:tabs>
           <w:tab w:val="num" w:pos="1800"/>
         </w:tabs>
-        <w:ind w:start="1800" w:hanging="360"/>
+        <w:ind w:left="1800" w:hanging="360"/>
       </w:pPr>
       <w:rPr>
         <w:rFonts w:ascii="Symbol" w:hAnsi="Symbol" w:cs="Symbol" w:hint="default"/>
@@ -644,12 +590,12 @@
       <w:start w:val="1"/>
       <w:numFmt w:val="bullet"/>
       <w:lvlText w:val="◦"/>
-      <w:lvlJc w:val="start"/>
+      <w:lvlJc w:val="left"/>
       <w:pPr>
         <w:tabs>
           <w:tab w:val="num" w:pos="2160"/>
         </w:tabs>
-        <w:ind w:start="2160" w:hanging="360"/>
+        <w:ind w:left="2160" w:hanging="360"/>
       </w:pPr>
       <w:rPr>
         <w:rFonts w:ascii="OpenSymbol" w:hAnsi="OpenSymbol" w:cs="OpenSymbol" w:hint="default"/>
@@ -660,12 +606,12 @@
       <w:start w:val="1"/>
       <w:numFmt w:val="bullet"/>
       <w:lvlText w:val="▪"/>
-      <w:lvlJc w:val="start"/>
+      <w:lvlJc w:val="left"/>
       <w:pPr>
         <w:tabs>
           <w:tab w:val="num" w:pos="2520"/>
         </w:tabs>
-        <w:ind w:start="2520" w:hanging="360"/>
+        <w:ind w:left="2520" w:hanging="360"/>
       </w:pPr>
       <w:rPr>
         <w:rFonts w:ascii="OpenSymbol" w:hAnsi="OpenSymbol" w:cs="OpenSymbol" w:hint="default"/>
@@ -676,12 +622,12 @@
       <w:start w:val="1"/>
       <w:numFmt w:val="bullet"/>
       <w:lvlText w:val=""/>
-      <w:lvlJc w:val="start"/>
+      <w:lvlJc w:val="left"/>
       <w:pPr>
         <w:tabs>
           <w:tab w:val="num" w:pos="2880"/>
         </w:tabs>
-        <w:ind w:start="2880" w:hanging="360"/>
+        <w:ind w:left="2880" w:hanging="360"/>
       </w:pPr>
       <w:rPr>
         <w:rFonts w:ascii="Symbol" w:hAnsi="Symbol" w:cs="Symbol" w:hint="default"/>
@@ -692,12 +638,12 @@
       <w:start w:val="1"/>
       <w:numFmt w:val="bullet"/>
       <w:lvlText w:val="◦"/>
-      <w:lvlJc w:val="start"/>
+      <w:lvlJc w:val="left"/>
       <w:pPr>
         <w:tabs>
           <w:tab w:val="num" w:pos="3240"/>
         </w:tabs>
-        <w:ind w:start="3240" w:hanging="360"/>
+        <w:ind w:left="3240" w:hanging="360"/>
       </w:pPr>
       <w:rPr>
         <w:rFonts w:ascii="OpenSymbol" w:hAnsi="OpenSymbol" w:cs="OpenSymbol" w:hint="default"/>
@@ -708,12 +654,12 @@
       <w:start w:val="1"/>
       <w:numFmt w:val="bullet"/>
       <w:lvlText w:val="▪"/>
-      <w:lvlJc w:val="start"/>
+      <w:lvlJc w:val="left"/>
       <w:pPr>
         <w:tabs>
           <w:tab w:val="num" w:pos="3600"/>
         </w:tabs>
-        <w:ind w:start="3600" w:hanging="360"/>
+        <w:ind w:left="3600" w:hanging="360"/>
       </w:pPr>
       <w:rPr>
         <w:rFonts w:ascii="OpenSymbol" w:hAnsi="OpenSymbol" w:cs="OpenSymbol" w:hint="default"/>
@@ -727,9 +673,9 @@
       <w:numFmt w:val="none"/>
       <w:suff w:val="nothing"/>
       <w:lvlText w:val=""/>
-      <w:lvlJc w:val="start"/>
-      <w:pPr>
-        <w:ind w:start="0" w:hanging="0"/>
+      <w:lvlJc w:val="left"/>
+      <w:pPr>
+        <w:ind w:left="0" w:hanging="0"/>
       </w:pPr>
     </w:lvl>
     <w:lvl w:ilvl="1">
@@ -737,9 +683,9 @@
       <w:numFmt w:val="none"/>
       <w:suff w:val="nothing"/>
       <w:lvlText w:val=""/>
-      <w:lvlJc w:val="start"/>
-      <w:pPr>
-        <w:ind w:start="0" w:hanging="0"/>
+      <w:lvlJc w:val="left"/>
+      <w:pPr>
+        <w:ind w:left="0" w:hanging="0"/>
       </w:pPr>
     </w:lvl>
     <w:lvl w:ilvl="2">
@@ -747,9 +693,9 @@
       <w:numFmt w:val="none"/>
       <w:suff w:val="nothing"/>
       <w:lvlText w:val=""/>
-      <w:lvlJc w:val="start"/>
-      <w:pPr>
-        <w:ind w:start="0" w:hanging="0"/>
+      <w:lvlJc w:val="left"/>
+      <w:pPr>
+        <w:ind w:left="0" w:hanging="0"/>
       </w:pPr>
     </w:lvl>
     <w:lvl w:ilvl="3">
@@ -757,9 +703,9 @@
       <w:numFmt w:val="none"/>
       <w:suff w:val="nothing"/>
       <w:lvlText w:val=""/>
-      <w:lvlJc w:val="start"/>
-      <w:pPr>
-        <w:ind w:start="0" w:hanging="0"/>
+      <w:lvlJc w:val="left"/>
+      <w:pPr>
+        <w:ind w:left="0" w:hanging="0"/>
       </w:pPr>
     </w:lvl>
     <w:lvl w:ilvl="4">
@@ -767,9 +713,9 @@
       <w:numFmt w:val="none"/>
       <w:suff w:val="nothing"/>
       <w:lvlText w:val=""/>
-      <w:lvlJc w:val="start"/>
-      <w:pPr>
-        <w:ind w:start="0" w:hanging="0"/>
+      <w:lvlJc w:val="left"/>
+      <w:pPr>
+        <w:ind w:left="0" w:hanging="0"/>
       </w:pPr>
     </w:lvl>
     <w:lvl w:ilvl="5">
@@ -777,9 +723,9 @@
       <w:numFmt w:val="none"/>
       <w:suff w:val="nothing"/>
       <w:lvlText w:val=""/>
-      <w:lvlJc w:val="start"/>
-      <w:pPr>
-        <w:ind w:start="0" w:hanging="0"/>
+      <w:lvlJc w:val="left"/>
+      <w:pPr>
+        <w:ind w:left="0" w:hanging="0"/>
       </w:pPr>
     </w:lvl>
     <w:lvl w:ilvl="6">
@@ -787,9 +733,9 @@
       <w:numFmt w:val="none"/>
       <w:suff w:val="nothing"/>
       <w:lvlText w:val=""/>
-      <w:lvlJc w:val="start"/>
-      <w:pPr>
-        <w:ind w:start="0" w:hanging="0"/>
+      <w:lvlJc w:val="left"/>
+      <w:pPr>
+        <w:ind w:left="0" w:hanging="0"/>
       </w:pPr>
     </w:lvl>
     <w:lvl w:ilvl="7">
@@ -797,9 +743,9 @@
       <w:numFmt w:val="none"/>
       <w:suff w:val="nothing"/>
       <w:lvlText w:val=""/>
-      <w:lvlJc w:val="start"/>
-      <w:pPr>
-        <w:ind w:start="0" w:hanging="0"/>
+      <w:lvlJc w:val="left"/>
+      <w:pPr>
+        <w:ind w:left="0" w:hanging="0"/>
       </w:pPr>
     </w:lvl>
     <w:lvl w:ilvl="8">
@@ -807,9 +753,9 @@
       <w:numFmt w:val="none"/>
       <w:suff w:val="nothing"/>
       <w:lvlText w:val=""/>
-      <w:lvlJc w:val="start"/>
-      <w:pPr>
-        <w:ind w:start="0" w:hanging="0"/>
+      <w:lvlJc w:val="left"/>
+      <w:pPr>
+        <w:ind w:left="0" w:hanging="0"/>
       </w:pPr>
     </w:lvl>
   </w:abstractNum>
@@ -832,15 +778,12 @@
       <w:rPr>
         <w:rFonts w:ascii="Liberation Serif" w:hAnsi="Liberation Serif" w:eastAsia="Clear Sans" w:cs="Lohit Marathi"/>
         <w:kern w:val="2"/>
-        <w:sz w:val="24"/>
         <w:szCs w:val="24"/>
         <w:lang w:val="en-US" w:eastAsia="zh-CN" w:bidi="hi-IN"/>
       </w:rPr>
     </w:rPrDefault>
     <w:pPrDefault>
-      <w:pPr>
-        <w:widowControl/>
-      </w:pPr>
+      <w:pPr/>
     </w:pPrDefault>
   </w:docDefaults>
   <w:style w:type="paragraph" w:styleId="Normal">
@@ -848,10 +791,12 @@
     <w:qFormat/>
     <w:pPr>
       <w:widowControl/>
+      <w:bidi w:val="0"/>
+      <w:jc w:val="left"/>
     </w:pPr>
     <w:rPr>
       <w:rFonts w:ascii="Liberation Serif" w:hAnsi="Liberation Serif" w:eastAsia="Clear Sans" w:cs="Lohit Marathi"/>
-      <w:color w:val="auto"/>
+      <w:color w:val="00000A"/>
       <w:kern w:val="2"/>
       <w:sz w:val="24"/>
       <w:szCs w:val="24"/>
@@ -872,6 +817,137 @@
       <w:u w:val="single"/>
       <w:lang w:val="zxx" w:eastAsia="zxx" w:bidi="zxx"/>
     </w:rPr>
+  </w:style>
+  <w:style w:type="character" w:styleId="ListLabel1">
+    <w:name w:val="ListLabel 1"/>
+    <w:qFormat/>
+    <w:rPr>
+      <w:rFonts w:cs="OpenSymbol"/>
+    </w:rPr>
+  </w:style>
+  <w:style w:type="character" w:styleId="ListLabel2">
+    <w:name w:val="ListLabel 2"/>
+    <w:qFormat/>
+    <w:rPr>
+      <w:rFonts w:cs="OpenSymbol"/>
+    </w:rPr>
+  </w:style>
+  <w:style w:type="character" w:styleId="ListLabel3">
+    <w:name w:val="ListLabel 3"/>
+    <w:qFormat/>
+    <w:rPr>
+      <w:rFonts w:cs="OpenSymbol"/>
+    </w:rPr>
+  </w:style>
+  <w:style w:type="character" w:styleId="ListLabel4">
+    <w:name w:val="ListLabel 4"/>
+    <w:qFormat/>
+    <w:rPr>
+      <w:rFonts w:cs="OpenSymbol"/>
+    </w:rPr>
+  </w:style>
+  <w:style w:type="character" w:styleId="ListLabel5">
+    <w:name w:val="ListLabel 5"/>
+    <w:qFormat/>
+    <w:rPr>
+      <w:rFonts w:cs="OpenSymbol"/>
+    </w:rPr>
+  </w:style>
+  <w:style w:type="character" w:styleId="ListLabel6">
+    <w:name w:val="ListLabel 6"/>
+    <w:qFormat/>
+    <w:rPr>
+      <w:rFonts w:cs="OpenSymbol"/>
+    </w:rPr>
+  </w:style>
+  <w:style w:type="character" w:styleId="ListLabel7">
+    <w:name w:val="ListLabel 7"/>
+    <w:qFormat/>
+    <w:rPr>
+      <w:rFonts w:cs="OpenSymbol"/>
+    </w:rPr>
+  </w:style>
+  <w:style w:type="character" w:styleId="ListLabel8">
+    <w:name w:val="ListLabel 8"/>
+    <w:qFormat/>
+    <w:rPr>
+      <w:rFonts w:cs="OpenSymbol"/>
+    </w:rPr>
+  </w:style>
+  <w:style w:type="character" w:styleId="ListLabel9">
+    <w:name w:val="ListLabel 9"/>
+    <w:qFormat/>
+    <w:rPr>
+      <w:rFonts w:cs="OpenSymbol"/>
+    </w:rPr>
+  </w:style>
+  <w:style w:type="character" w:styleId="ListLabel10">
+    <w:name w:val="ListLabel 10"/>
+    <w:qFormat/>
+    <w:rPr>
+      <w:rFonts w:cs="OpenSymbol"/>
+    </w:rPr>
+  </w:style>
+  <w:style w:type="character" w:styleId="ListLabel11">
+    <w:name w:val="ListLabel 11"/>
+    <w:qFormat/>
+    <w:rPr>
+      <w:rFonts w:cs="OpenSymbol"/>
+    </w:rPr>
+  </w:style>
+  <w:style w:type="character" w:styleId="ListLabel12">
+    <w:name w:val="ListLabel 12"/>
+    <w:qFormat/>
+    <w:rPr>
+      <w:rFonts w:cs="OpenSymbol"/>
+    </w:rPr>
+  </w:style>
+  <w:style w:type="character" w:styleId="ListLabel13">
+    <w:name w:val="ListLabel 13"/>
+    <w:qFormat/>
+    <w:rPr>
+      <w:rFonts w:cs="OpenSymbol"/>
+    </w:rPr>
+  </w:style>
+  <w:style w:type="character" w:styleId="ListLabel14">
+    <w:name w:val="ListLabel 14"/>
+    <w:qFormat/>
+    <w:rPr>
+      <w:rFonts w:cs="OpenSymbol"/>
+    </w:rPr>
+  </w:style>
+  <w:style w:type="character" w:styleId="ListLabel15">
+    <w:name w:val="ListLabel 15"/>
+    <w:qFormat/>
+    <w:rPr>
+      <w:rFonts w:cs="OpenSymbol"/>
+    </w:rPr>
+  </w:style>
+  <w:style w:type="character" w:styleId="ListLabel16">
+    <w:name w:val="ListLabel 16"/>
+    <w:qFormat/>
+    <w:rPr>
+      <w:rFonts w:cs="OpenSymbol"/>
+    </w:rPr>
+  </w:style>
+  <w:style w:type="character" w:styleId="ListLabel17">
+    <w:name w:val="ListLabel 17"/>
+    <w:qFormat/>
+    <w:rPr>
+      <w:rFonts w:cs="OpenSymbol"/>
+    </w:rPr>
+  </w:style>
+  <w:style w:type="character" w:styleId="ListLabel18">
+    <w:name w:val="ListLabel 18"/>
+    <w:qFormat/>
+    <w:rPr>
+      <w:rFonts w:cs="OpenSymbol"/>
+    </w:rPr>
+  </w:style>
+  <w:style w:type="character" w:styleId="ListLabel19">
+    <w:name w:val="ListLabel 19"/>
+    <w:qFormat/>
+    <w:rPr/>
   </w:style>
   <w:style w:type="paragraph" w:styleId="Heading">
     <w:name w:val="Heading"/>

</xml_diff>